<commit_message>
PV8: finished and exported in PDF
little relecture tomorrow
</commit_message>
<xml_diff>
--- a/PVs/docx-ressources/PV8_18-12-2020.docx
+++ b/PVs/docx-ressources/PV8_18-12-2020.docx
@@ -1,14 +1,11 @@
 
 <file path=word/document.xml><?xml version="1.0" encoding="utf-8"?>
-<w:document xmlns:wpc="http://schemas.microsoft.com/office/word/2010/wordprocessingCanvas" xmlns:cx="http://schemas.microsoft.com/office/drawing/2014/chartex" xmlns:cx1="http://schemas.microsoft.com/office/drawing/2015/9/8/chartex" xmlns:mc="http://schemas.openxmlformats.org/markup-compatibility/2006" xmlns:o="urn:schemas-microsoft-com:office:office" xmlns:r="http://schemas.openxmlformats.org/officeDocument/2006/relationships" xmlns:m="http://schemas.openxmlformats.org/officeDocument/2006/math" xmlns:v="urn:schemas-microsoft-com:vml" xmlns:wp14="http://schemas.microsoft.com/office/word/2010/wordprocessingDrawing" xmlns:wp="http://schemas.openxmlformats.org/drawingml/2006/wordprocessingDrawing" xmlns:w10="urn:schemas-microsoft-com:office:word" xmlns:w="http://schemas.openxmlformats.org/wordprocessingml/2006/main" xmlns:w14="http://schemas.microsoft.com/office/word/2010/wordml" xmlns:w15="http://schemas.microsoft.com/office/word/2012/wordml" xmlns:w16se="http://schemas.microsoft.com/office/word/2015/wordml/symex" xmlns:wpg="http://schemas.microsoft.com/office/word/2010/wordprocessingGroup" xmlns:wpi="http://schemas.microsoft.com/office/word/2010/wordprocessingInk" xmlns:wne="http://schemas.microsoft.com/office/word/2006/wordml" xmlns:wps="http://schemas.microsoft.com/office/word/2010/wordprocessingShape" mc:Ignorable="w14 w15 w16se wp14">
+<w:document xmlns:wpc="http://schemas.microsoft.com/office/word/2010/wordprocessingCanvas" xmlns:cx="http://schemas.microsoft.com/office/drawing/2014/chartex" xmlns:cx1="http://schemas.microsoft.com/office/drawing/2015/9/8/chartex" xmlns:cx2="http://schemas.microsoft.com/office/drawing/2015/10/21/chartex" xmlns:cx3="http://schemas.microsoft.com/office/drawing/2016/5/9/chartex" xmlns:cx4="http://schemas.microsoft.com/office/drawing/2016/5/10/chartex" xmlns:cx5="http://schemas.microsoft.com/office/drawing/2016/5/11/chartex" xmlns:cx6="http://schemas.microsoft.com/office/drawing/2016/5/12/chartex" xmlns:cx7="http://schemas.microsoft.com/office/drawing/2016/5/13/chartex" xmlns:cx8="http://schemas.microsoft.com/office/drawing/2016/5/14/chartex" xmlns:mc="http://schemas.openxmlformats.org/markup-compatibility/2006" xmlns:aink="http://schemas.microsoft.com/office/drawing/2016/ink" xmlns:am3d="http://schemas.microsoft.com/office/drawing/2017/model3d" xmlns:o="urn:schemas-microsoft-com:office:office" xmlns:r="http://schemas.openxmlformats.org/officeDocument/2006/relationships" xmlns:m="http://schemas.openxmlformats.org/officeDocument/2006/math" xmlns:v="urn:schemas-microsoft-com:vml" xmlns:wp14="http://schemas.microsoft.com/office/word/2010/wordprocessingDrawing" xmlns:wp="http://schemas.openxmlformats.org/drawingml/2006/wordprocessingDrawing" xmlns:w10="urn:schemas-microsoft-com:office:word" xmlns:w="http://schemas.openxmlformats.org/wordprocessingml/2006/main" xmlns:w14="http://schemas.microsoft.com/office/word/2010/wordml" xmlns:w15="http://schemas.microsoft.com/office/word/2012/wordml" xmlns:w16cex="http://schemas.microsoft.com/office/word/2018/wordml/cex" xmlns:w16cid="http://schemas.microsoft.com/office/word/2016/wordml/cid" xmlns:w16="http://schemas.microsoft.com/office/word/2018/wordml" xmlns:w16se="http://schemas.microsoft.com/office/word/2015/wordml/symex" xmlns:wpg="http://schemas.microsoft.com/office/word/2010/wordprocessingGroup" xmlns:wpi="http://schemas.microsoft.com/office/word/2010/wordprocessingInk" xmlns:wne="http://schemas.microsoft.com/office/word/2006/wordml" xmlns:wps="http://schemas.microsoft.com/office/word/2010/wordprocessingShape" mc:Ignorable="w14 w15 w16se w16cid w16 w16cex wp14">
   <w:body>
     <w:p>
       <w:pPr>
         <w:pStyle w:val="Titre"/>
         <w:jc w:val="center"/>
-        <w:rPr>
-          <w:lang w:val="en-GB"/>
-        </w:rPr>
       </w:pPr>
       <w:r>
         <w:t xml:space="preserve">PV sprint review Sprint </w:t>
@@ -149,7 +146,13 @@
     </w:p>
     <w:p>
       <w:r>
-        <w:t xml:space="preserve">Pas encore terminé. Contributions et groupes affichés. Si on met une ID inexistante dans l’URL la page s’affiche « sans données ». </w:t>
+        <w:t>Pas encore terminé. Contributions et groupes affichés</w:t>
+      </w:r>
+      <w:r>
+        <w:t xml:space="preserve"> mais pas de gestion des visibilités</w:t>
+      </w:r>
+      <w:r>
+        <w:t xml:space="preserve">. Si on met une ID inexistante dans l’URL la page s’affiche « sans données ». </w:t>
       </w:r>
     </w:p>
     <w:p>
@@ -184,15 +187,7 @@
         <w:t xml:space="preserve"> fonctionne. Il n’y a jus</w:t>
       </w:r>
       <w:r>
-        <w:t xml:space="preserve">te pas de </w:t>
-      </w:r>
-      <w:proofErr w:type="spellStart"/>
-      <w:r>
-        <w:t>flashmessage</w:t>
-      </w:r>
-      <w:proofErr w:type="spellEnd"/>
-      <w:r>
-        <w:t xml:space="preserve"> après la suppression du compte. On peut aussi retirer le </w:t>
+        <w:t xml:space="preserve">te pas de flashmessage après la suppression du compte. On peut aussi retirer le </w:t>
       </w:r>
       <w:r>
         <w:t>blocage</w:t>
@@ -244,7 +239,10 @@
         <w:t xml:space="preserve"> </w:t>
       </w:r>
       <w:r>
-        <w:t xml:space="preserve">La documentation global se trouve </w:t>
+        <w:t>La documentation globale</w:t>
+      </w:r>
+      <w:r>
+        <w:t xml:space="preserve"> se trouve </w:t>
       </w:r>
       <w:hyperlink r:id="rId7" w:history="1">
         <w:r>
@@ -260,6 +258,34 @@
     </w:p>
     <w:p>
       <w:pPr>
+        <w:pStyle w:val="Titre3"/>
+      </w:pPr>
+      <w:r>
+        <w:t>Conclusion</w:t>
+      </w:r>
+    </w:p>
+    <w:p>
+      <w:r>
+        <w:t>4 stories validées : seulement 1 non technique</w:t>
+      </w:r>
+      <w:r>
+        <w:t xml:space="preserve"> (Structure mode d’emploi)</w:t>
+      </w:r>
+      <w:r>
+        <w:t xml:space="preserve">… donc pas beaucoup d’avancement pour </w:t>
+      </w:r>
+      <w:r>
+        <w:t>les utilisateur</w:t>
+      </w:r>
+      <w:r>
+        <w:t>·ices au final.</w:t>
+      </w:r>
+      <w:r>
+        <w:t xml:space="preserve"> Au passage il faut faire des tests d’acceptation avec des noms plus courts (comme dit à la précédente réunion, mais on a pas eu le temps de les réécrire).</w:t>
+      </w:r>
+    </w:p>
+    <w:p>
+      <w:pPr>
         <w:pStyle w:val="Titre2"/>
         <w:rPr>
           <w:rFonts w:asciiTheme="minorHAnsi" w:eastAsiaTheme="minorHAnsi" w:hAnsiTheme="minorHAnsi" w:cstheme="minorBidi"/>
@@ -309,148 +335,190 @@
         <w:t xml:space="preserve">Pour ne pas faire un </w:t>
       </w:r>
       <w:r>
-        <w:t>long</w:t>
+        <w:t>très long dernier sprint (comme il y a aussi 2 semaines de vacances de Noël</w:t>
+      </w:r>
+      <w:r>
+        <w:t xml:space="preserve"> entre deux), la date de fin </w:t>
+      </w:r>
+      <w:r>
+        <w:t xml:space="preserve">du sprint 9 </w:t>
+      </w:r>
+      <w:r>
+        <w:t xml:space="preserve">(initialement prévue pour le </w:t>
+      </w:r>
+      <w:r>
+        <w:t>29.01.2021</w:t>
+      </w:r>
+      <w:r>
+        <w:t xml:space="preserve">) </w:t>
+      </w:r>
+      <w:r>
+        <w:t xml:space="preserve">est déplacée au 08.01.2021, ce qui fait finalement </w:t>
+      </w:r>
+      <w:r>
+        <w:t>2 sprints au lieu de 1.</w:t>
+      </w:r>
+    </w:p>
+    <w:p>
+      <w:pPr>
+        <w:pStyle w:val="Titre2"/>
+        <w:rPr>
+          <w:rFonts w:asciiTheme="minorHAnsi" w:eastAsiaTheme="minorHAnsi" w:hAnsiTheme="minorHAnsi" w:cstheme="minorBidi"/>
+          <w:color w:val="auto"/>
+          <w:sz w:val="22"/>
+          <w:szCs w:val="22"/>
+        </w:rPr>
+      </w:pPr>
+      <w:r>
+        <w:lastRenderedPageBreak/>
+        <w:t>Planification des stories :</w:t>
+      </w:r>
+    </w:p>
+    <w:p>
+      <w:r>
+        <w:t>Par suite de</w:t>
+      </w:r>
+      <w:r>
+        <w:t xml:space="preserve"> ce sprint 8 qui a fait peu de résultat</w:t>
+      </w:r>
+      <w:r>
+        <w:t>, une meilleure planification est nécessaire</w:t>
+      </w:r>
+      <w:r>
+        <w:t>, et cette fois la vélocité est prise en compte de manière approfondie (</w:t>
+      </w:r>
+      <w:r>
+        <w:t>vélocité = points d’efforts de story réalisable par sprint</w:t>
+      </w:r>
+      <w:r>
+        <w:t>)</w:t>
+      </w:r>
+      <w:r>
+        <w:t xml:space="preserve">. </w:t>
+      </w:r>
+      <w:r>
+        <w:t>On va donc choisir les stories en fonction de leur effort.</w:t>
+      </w:r>
+    </w:p>
+    <w:p>
+      <w:r>
+        <w:t xml:space="preserve">Comme il y a 2 semaines de vacances, on peut estimer que </w:t>
+      </w:r>
+      <w:r>
+        <w:t>le travail sera plus intensif</w:t>
+      </w:r>
+      <w:r>
+        <w:t xml:space="preserve">, et que ça sera </w:t>
+      </w:r>
+      <w:r>
+        <w:t xml:space="preserve">équivalent à </w:t>
+      </w:r>
+      <w:r>
+        <w:t>3 semaines</w:t>
+      </w:r>
+      <w:r>
+        <w:t xml:space="preserve"> hors vacances.</w:t>
       </w:r>
       <w:r>
         <w:t xml:space="preserve"> </w:t>
       </w:r>
       <w:r>
-        <w:t>WIP</w:t>
-      </w:r>
-      <w:bookmarkStart w:id="0" w:name="_GoBack"/>
-      <w:bookmarkEnd w:id="0"/>
-    </w:p>
-    <w:p>
-      <w:r>
-        <w:t>Finalement</w:t>
-      </w:r>
-      <w:r>
-        <w:t xml:space="preserve"> 6 stories ont é</w:t>
-      </w:r>
-      <w:r>
-        <w:t>té planifiées</w:t>
-      </w:r>
-      <w:r>
-        <w:t> :</w:t>
-      </w:r>
-    </w:p>
-    <w:p>
-      <w:pPr>
-        <w:pStyle w:val="Paragraphedeliste"/>
-        <w:numPr>
-          <w:ilvl w:val="0"/>
-          <w:numId w:val="4"/>
-        </w:numPr>
-      </w:pPr>
-      <w:r>
-        <w:t>Mise en place des branches git</w:t>
-      </w:r>
-    </w:p>
-    <w:p>
-      <w:pPr>
-        <w:pStyle w:val="Paragraphedeliste"/>
-        <w:numPr>
-          <w:ilvl w:val="0"/>
-          <w:numId w:val="4"/>
-        </w:numPr>
-      </w:pPr>
-      <w:r>
-        <w:t>Structure mode d’emploi intégré</w:t>
-      </w:r>
-    </w:p>
-    <w:p>
-      <w:pPr>
-        <w:pStyle w:val="Paragraphedeliste"/>
-        <w:numPr>
-          <w:ilvl w:val="0"/>
-          <w:numId w:val="4"/>
-        </w:numPr>
-      </w:pPr>
-      <w:r>
-        <w:t>Page Détails d’un membre</w:t>
-      </w:r>
-    </w:p>
-    <w:p>
-      <w:pPr>
-        <w:pStyle w:val="Paragraphedeliste"/>
-        <w:numPr>
-          <w:ilvl w:val="0"/>
-          <w:numId w:val="4"/>
-        </w:numPr>
-      </w:pPr>
-      <w:r>
-        <w:t xml:space="preserve">Génération </w:t>
-      </w:r>
-      <w:r>
-        <w:t xml:space="preserve">de </w:t>
-      </w:r>
-      <w:r>
-        <w:t>données</w:t>
-      </w:r>
-    </w:p>
-    <w:p>
-      <w:pPr>
-        <w:pStyle w:val="Paragraphedeliste"/>
-        <w:numPr>
-          <w:ilvl w:val="0"/>
-          <w:numId w:val="4"/>
-        </w:numPr>
-      </w:pPr>
-      <w:r>
-        <w:t>Supprimer/Archiver son compte</w:t>
-      </w:r>
-    </w:p>
-    <w:p>
-      <w:pPr>
-        <w:pStyle w:val="Paragraphedeliste"/>
-        <w:numPr>
-          <w:ilvl w:val="0"/>
-          <w:numId w:val="4"/>
-        </w:numPr>
-      </w:pPr>
-      <w:r>
-        <w:t>Documentation technique t09</w:t>
-      </w:r>
-    </w:p>
-    <w:p/>
-    <w:p>
-      <w:pPr>
-        <w:rPr>
-          <w:lang w:val="de-DE"/>
-        </w:rPr>
-      </w:pPr>
-      <w:r>
+        <w:t xml:space="preserve">Selon XCL, il est bien de définir un thème au sprint selon l’importance. La gestion des projets est donc le thème du sprint 9. </w:t>
+      </w:r>
+      <w:r>
+        <w:t>Les stories Model pour les tables de Gestion des projets, sont aussi planifiées.</w:t>
+      </w:r>
+    </w:p>
+    <w:p>
+      <w:r>
+        <w:t>Le but est de terminer toutes les stories de Gestion des projets (sauf Page Tâches et Gestion du journal de bord)</w:t>
+      </w:r>
+      <w:r>
+        <w:t>, la plupart étant déjà avancée, et seulement 2 n’ont pas été touchées</w:t>
+      </w:r>
+      <w:r>
+        <w:t>.</w:t>
+      </w:r>
+      <w:r>
+        <w:t xml:space="preserve"> Résultat de ces stories de projets :</w:t>
+      </w:r>
+      <w:r>
+        <w:t xml:space="preserve"> </w:t>
+      </w:r>
+      <w:r>
+        <w:t>Il y a une grosse vélocité planifiée (157) mais on peut diviser par 3 (ce qui donne presque 60) car quasiment toutes les stories sont déjà avancée. Le sprint dure 3 semaines dont 2 sur les vacances de Noël (on peut donc compter l'équivalent de 3 semaines sur vacances puisqu'il y a plus de temps que hors vacances). Donc 60 de vélocité c'est comme 4 semaines hors vacances puisqu'on fait 15 par semaine</w:t>
+      </w:r>
+      <w:r>
+        <w:t xml:space="preserve"> (moyenne estimée).</w:t>
+      </w:r>
+    </w:p>
+    <w:p>
+      <w:pPr>
         <w:rPr>
           <w:b/>
           <w:bCs/>
-          <w:lang w:val="de-DE"/>
         </w:rPr>
-        <w:lastRenderedPageBreak/>
+      </w:pPr>
+      <w:r>
+        <w:t>XCL mode de travail c</w:t>
+      </w:r>
+      <w:r>
+        <w:t xml:space="preserve">onseillé : </w:t>
+      </w:r>
+      <w:r>
+        <w:rPr>
+          <w:b/>
+          <w:bCs/>
+        </w:rPr>
+        <w:t xml:space="preserve">« Je termine </w:t>
+      </w:r>
+      <w:r>
+        <w:rPr>
+          <w:b/>
+          <w:bCs/>
+        </w:rPr>
+        <w:t>la story que je fais et je ne switche pas avant d’avoir terminé ».</w:t>
+      </w:r>
+    </w:p>
+    <w:p/>
+    <w:p/>
+    <w:p>
+      <w:pPr>
+        <w:rPr>
+          <w:lang w:val="en-GB"/>
+        </w:rPr>
+      </w:pPr>
+      <w:r>
+        <w:rPr>
+          <w:b/>
+          <w:bCs/>
+          <w:lang w:val="en-GB"/>
+        </w:rPr>
         <w:t>Release</w:t>
       </w:r>
       <w:r>
         <w:rPr>
-          <w:lang w:val="de-DE"/>
+          <w:lang w:val="en-GB"/>
         </w:rPr>
         <w:t>:</w:t>
       </w:r>
       <w:r>
         <w:rPr>
-          <w:lang w:val="de-DE"/>
+          <w:lang w:val="en-GB"/>
         </w:rPr>
         <w:t xml:space="preserve"> KanFF Beta v</w:t>
       </w:r>
       <w:r>
         <w:rPr>
-          <w:lang w:val="de-DE"/>
+          <w:lang w:val="en-GB"/>
         </w:rPr>
         <w:t>2.</w:t>
       </w:r>
       <w:r>
         <w:rPr>
-          <w:lang w:val="de-DE"/>
+          <w:lang w:val="en-GB"/>
         </w:rPr>
-        <w:t>1</w:t>
+        <w:t>2</w:t>
       </w:r>
     </w:p>
     <w:p>
@@ -467,7 +535,7 @@
             <w:rStyle w:val="Lienhypertexte"/>
             <w:lang w:val="en-GB"/>
           </w:rPr>
-          <w:t>https://github.com/samuelroland/KanFF/releases/tag/v2.1-beta</w:t>
+          <w:t>https://github.com/samuelroland/KanFF/releases/tag/v2.2-beta</w:t>
         </w:r>
       </w:hyperlink>
     </w:p>
@@ -484,7 +552,7 @@
 </file>
 
 <file path=word/endnotes.xml><?xml version="1.0" encoding="utf-8"?>
-<w:endnotes xmlns:wpc="http://schemas.microsoft.com/office/word/2010/wordprocessingCanvas" xmlns:cx="http://schemas.microsoft.com/office/drawing/2014/chartex" xmlns:cx1="http://schemas.microsoft.com/office/drawing/2015/9/8/chartex" xmlns:mc="http://schemas.openxmlformats.org/markup-compatibility/2006" xmlns:o="urn:schemas-microsoft-com:office:office" xmlns:r="http://schemas.openxmlformats.org/officeDocument/2006/relationships" xmlns:m="http://schemas.openxmlformats.org/officeDocument/2006/math" xmlns:v="urn:schemas-microsoft-com:vml" xmlns:wp14="http://schemas.microsoft.com/office/word/2010/wordprocessingDrawing" xmlns:wp="http://schemas.openxmlformats.org/drawingml/2006/wordprocessingDrawing" xmlns:w10="urn:schemas-microsoft-com:office:word" xmlns:w="http://schemas.openxmlformats.org/wordprocessingml/2006/main" xmlns:w14="http://schemas.microsoft.com/office/word/2010/wordml" xmlns:w15="http://schemas.microsoft.com/office/word/2012/wordml" xmlns:w16se="http://schemas.microsoft.com/office/word/2015/wordml/symex" xmlns:wpg="http://schemas.microsoft.com/office/word/2010/wordprocessingGroup" xmlns:wpi="http://schemas.microsoft.com/office/word/2010/wordprocessingInk" xmlns:wne="http://schemas.microsoft.com/office/word/2006/wordml" xmlns:wps="http://schemas.microsoft.com/office/word/2010/wordprocessingShape" mc:Ignorable="w14 w15 w16se wp14">
+<w:endnotes xmlns:wpc="http://schemas.microsoft.com/office/word/2010/wordprocessingCanvas" xmlns:cx="http://schemas.microsoft.com/office/drawing/2014/chartex" xmlns:cx1="http://schemas.microsoft.com/office/drawing/2015/9/8/chartex" xmlns:cx2="http://schemas.microsoft.com/office/drawing/2015/10/21/chartex" xmlns:cx3="http://schemas.microsoft.com/office/drawing/2016/5/9/chartex" xmlns:cx4="http://schemas.microsoft.com/office/drawing/2016/5/10/chartex" xmlns:cx5="http://schemas.microsoft.com/office/drawing/2016/5/11/chartex" xmlns:cx6="http://schemas.microsoft.com/office/drawing/2016/5/12/chartex" xmlns:cx7="http://schemas.microsoft.com/office/drawing/2016/5/13/chartex" xmlns:cx8="http://schemas.microsoft.com/office/drawing/2016/5/14/chartex" xmlns:mc="http://schemas.openxmlformats.org/markup-compatibility/2006" xmlns:aink="http://schemas.microsoft.com/office/drawing/2016/ink" xmlns:am3d="http://schemas.microsoft.com/office/drawing/2017/model3d" xmlns:o="urn:schemas-microsoft-com:office:office" xmlns:r="http://schemas.openxmlformats.org/officeDocument/2006/relationships" xmlns:m="http://schemas.openxmlformats.org/officeDocument/2006/math" xmlns:v="urn:schemas-microsoft-com:vml" xmlns:wp14="http://schemas.microsoft.com/office/word/2010/wordprocessingDrawing" xmlns:wp="http://schemas.openxmlformats.org/drawingml/2006/wordprocessingDrawing" xmlns:w10="urn:schemas-microsoft-com:office:word" xmlns:w="http://schemas.openxmlformats.org/wordprocessingml/2006/main" xmlns:w14="http://schemas.microsoft.com/office/word/2010/wordml" xmlns:w15="http://schemas.microsoft.com/office/word/2012/wordml" xmlns:w16cex="http://schemas.microsoft.com/office/word/2018/wordml/cex" xmlns:w16cid="http://schemas.microsoft.com/office/word/2016/wordml/cid" xmlns:w16="http://schemas.microsoft.com/office/word/2018/wordml" xmlns:w16se="http://schemas.microsoft.com/office/word/2015/wordml/symex" xmlns:wpg="http://schemas.microsoft.com/office/word/2010/wordprocessingGroup" xmlns:wpi="http://schemas.microsoft.com/office/word/2010/wordprocessingInk" xmlns:wne="http://schemas.microsoft.com/office/word/2006/wordml" xmlns:wps="http://schemas.microsoft.com/office/word/2010/wordprocessingShape" mc:Ignorable="w14 w15 w16se w16cid w16 w16cex wp14">
   <w:endnote w:type="separator" w:id="-1">
     <w:p>
       <w:pPr>
@@ -509,7 +577,7 @@
 </file>
 
 <file path=word/footer1.xml><?xml version="1.0" encoding="utf-8"?>
-<w:ftr xmlns:wpc="http://schemas.microsoft.com/office/word/2010/wordprocessingCanvas" xmlns:cx="http://schemas.microsoft.com/office/drawing/2014/chartex" xmlns:cx1="http://schemas.microsoft.com/office/drawing/2015/9/8/chartex" xmlns:mc="http://schemas.openxmlformats.org/markup-compatibility/2006" xmlns:o="urn:schemas-microsoft-com:office:office" xmlns:r="http://schemas.openxmlformats.org/officeDocument/2006/relationships" xmlns:m="http://schemas.openxmlformats.org/officeDocument/2006/math" xmlns:v="urn:schemas-microsoft-com:vml" xmlns:wp14="http://schemas.microsoft.com/office/word/2010/wordprocessingDrawing" xmlns:wp="http://schemas.openxmlformats.org/drawingml/2006/wordprocessingDrawing" xmlns:w10="urn:schemas-microsoft-com:office:word" xmlns:w="http://schemas.openxmlformats.org/wordprocessingml/2006/main" xmlns:w14="http://schemas.microsoft.com/office/word/2010/wordml" xmlns:w15="http://schemas.microsoft.com/office/word/2012/wordml" xmlns:w16se="http://schemas.microsoft.com/office/word/2015/wordml/symex" xmlns:wpg="http://schemas.microsoft.com/office/word/2010/wordprocessingGroup" xmlns:wpi="http://schemas.microsoft.com/office/word/2010/wordprocessingInk" xmlns:wne="http://schemas.microsoft.com/office/word/2006/wordml" xmlns:wps="http://schemas.microsoft.com/office/word/2010/wordprocessingShape" mc:Ignorable="w14 w15 w16se wp14">
+<w:ftr xmlns:wpc="http://schemas.microsoft.com/office/word/2010/wordprocessingCanvas" xmlns:cx="http://schemas.microsoft.com/office/drawing/2014/chartex" xmlns:cx1="http://schemas.microsoft.com/office/drawing/2015/9/8/chartex" xmlns:cx2="http://schemas.microsoft.com/office/drawing/2015/10/21/chartex" xmlns:cx3="http://schemas.microsoft.com/office/drawing/2016/5/9/chartex" xmlns:cx4="http://schemas.microsoft.com/office/drawing/2016/5/10/chartex" xmlns:cx5="http://schemas.microsoft.com/office/drawing/2016/5/11/chartex" xmlns:cx6="http://schemas.microsoft.com/office/drawing/2016/5/12/chartex" xmlns:cx7="http://schemas.microsoft.com/office/drawing/2016/5/13/chartex" xmlns:cx8="http://schemas.microsoft.com/office/drawing/2016/5/14/chartex" xmlns:mc="http://schemas.openxmlformats.org/markup-compatibility/2006" xmlns:aink="http://schemas.microsoft.com/office/drawing/2016/ink" xmlns:am3d="http://schemas.microsoft.com/office/drawing/2017/model3d" xmlns:o="urn:schemas-microsoft-com:office:office" xmlns:r="http://schemas.openxmlformats.org/officeDocument/2006/relationships" xmlns:m="http://schemas.openxmlformats.org/officeDocument/2006/math" xmlns:v="urn:schemas-microsoft-com:vml" xmlns:wp14="http://schemas.microsoft.com/office/word/2010/wordprocessingDrawing" xmlns:wp="http://schemas.openxmlformats.org/drawingml/2006/wordprocessingDrawing" xmlns:w10="urn:schemas-microsoft-com:office:word" xmlns:w="http://schemas.openxmlformats.org/wordprocessingml/2006/main" xmlns:w14="http://schemas.microsoft.com/office/word/2010/wordml" xmlns:w15="http://schemas.microsoft.com/office/word/2012/wordml" xmlns:w16cex="http://schemas.microsoft.com/office/word/2018/wordml/cex" xmlns:w16cid="http://schemas.microsoft.com/office/word/2016/wordml/cid" xmlns:w16="http://schemas.microsoft.com/office/word/2018/wordml" xmlns:w16se="http://schemas.microsoft.com/office/word/2015/wordml/symex" xmlns:wpg="http://schemas.microsoft.com/office/word/2010/wordprocessingGroup" xmlns:wpi="http://schemas.microsoft.com/office/word/2010/wordprocessingInk" xmlns:wne="http://schemas.microsoft.com/office/word/2006/wordml" xmlns:wps="http://schemas.microsoft.com/office/word/2010/wordprocessingShape" mc:Ignorable="w14 w15 w16se w16cid w16 w16cex wp14">
   <w:p>
     <w:pPr>
       <w:pStyle w:val="Pieddepage"/>
@@ -541,7 +609,7 @@
 </file>
 
 <file path=word/footnotes.xml><?xml version="1.0" encoding="utf-8"?>
-<w:footnotes xmlns:wpc="http://schemas.microsoft.com/office/word/2010/wordprocessingCanvas" xmlns:cx="http://schemas.microsoft.com/office/drawing/2014/chartex" xmlns:cx1="http://schemas.microsoft.com/office/drawing/2015/9/8/chartex" xmlns:mc="http://schemas.openxmlformats.org/markup-compatibility/2006" xmlns:o="urn:schemas-microsoft-com:office:office" xmlns:r="http://schemas.openxmlformats.org/officeDocument/2006/relationships" xmlns:m="http://schemas.openxmlformats.org/officeDocument/2006/math" xmlns:v="urn:schemas-microsoft-com:vml" xmlns:wp14="http://schemas.microsoft.com/office/word/2010/wordprocessingDrawing" xmlns:wp="http://schemas.openxmlformats.org/drawingml/2006/wordprocessingDrawing" xmlns:w10="urn:schemas-microsoft-com:office:word" xmlns:w="http://schemas.openxmlformats.org/wordprocessingml/2006/main" xmlns:w14="http://schemas.microsoft.com/office/word/2010/wordml" xmlns:w15="http://schemas.microsoft.com/office/word/2012/wordml" xmlns:w16se="http://schemas.microsoft.com/office/word/2015/wordml/symex" xmlns:wpg="http://schemas.microsoft.com/office/word/2010/wordprocessingGroup" xmlns:wpi="http://schemas.microsoft.com/office/word/2010/wordprocessingInk" xmlns:wne="http://schemas.microsoft.com/office/word/2006/wordml" xmlns:wps="http://schemas.microsoft.com/office/word/2010/wordprocessingShape" mc:Ignorable="w14 w15 w16se wp14">
+<w:footnotes xmlns:wpc="http://schemas.microsoft.com/office/word/2010/wordprocessingCanvas" xmlns:cx="http://schemas.microsoft.com/office/drawing/2014/chartex" xmlns:cx1="http://schemas.microsoft.com/office/drawing/2015/9/8/chartex" xmlns:cx2="http://schemas.microsoft.com/office/drawing/2015/10/21/chartex" xmlns:cx3="http://schemas.microsoft.com/office/drawing/2016/5/9/chartex" xmlns:cx4="http://schemas.microsoft.com/office/drawing/2016/5/10/chartex" xmlns:cx5="http://schemas.microsoft.com/office/drawing/2016/5/11/chartex" xmlns:cx6="http://schemas.microsoft.com/office/drawing/2016/5/12/chartex" xmlns:cx7="http://schemas.microsoft.com/office/drawing/2016/5/13/chartex" xmlns:cx8="http://schemas.microsoft.com/office/drawing/2016/5/14/chartex" xmlns:mc="http://schemas.openxmlformats.org/markup-compatibility/2006" xmlns:aink="http://schemas.microsoft.com/office/drawing/2016/ink" xmlns:am3d="http://schemas.microsoft.com/office/drawing/2017/model3d" xmlns:o="urn:schemas-microsoft-com:office:office" xmlns:r="http://schemas.openxmlformats.org/officeDocument/2006/relationships" xmlns:m="http://schemas.openxmlformats.org/officeDocument/2006/math" xmlns:v="urn:schemas-microsoft-com:vml" xmlns:wp14="http://schemas.microsoft.com/office/word/2010/wordprocessingDrawing" xmlns:wp="http://schemas.openxmlformats.org/drawingml/2006/wordprocessingDrawing" xmlns:w10="urn:schemas-microsoft-com:office:word" xmlns:w="http://schemas.openxmlformats.org/wordprocessingml/2006/main" xmlns:w14="http://schemas.microsoft.com/office/word/2010/wordml" xmlns:w15="http://schemas.microsoft.com/office/word/2012/wordml" xmlns:w16cex="http://schemas.microsoft.com/office/word/2018/wordml/cex" xmlns:w16cid="http://schemas.microsoft.com/office/word/2016/wordml/cid" xmlns:w16="http://schemas.microsoft.com/office/word/2018/wordml" xmlns:w16se="http://schemas.microsoft.com/office/word/2015/wordml/symex" xmlns:wpg="http://schemas.microsoft.com/office/word/2010/wordprocessingGroup" xmlns:wpi="http://schemas.microsoft.com/office/word/2010/wordprocessingInk" xmlns:wne="http://schemas.microsoft.com/office/word/2006/wordml" xmlns:wps="http://schemas.microsoft.com/office/word/2010/wordprocessingShape" mc:Ignorable="w14 w15 w16se w16cid w16 w16cex wp14">
   <w:footnote w:type="separator" w:id="-1">
     <w:p>
       <w:pPr>
@@ -566,7 +634,7 @@
 </file>
 
 <file path=word/header1.xml><?xml version="1.0" encoding="utf-8"?>
-<w:hdr xmlns:wpc="http://schemas.microsoft.com/office/word/2010/wordprocessingCanvas" xmlns:cx="http://schemas.microsoft.com/office/drawing/2014/chartex" xmlns:cx1="http://schemas.microsoft.com/office/drawing/2015/9/8/chartex" xmlns:mc="http://schemas.openxmlformats.org/markup-compatibility/2006" xmlns:o="urn:schemas-microsoft-com:office:office" xmlns:r="http://schemas.openxmlformats.org/officeDocument/2006/relationships" xmlns:m="http://schemas.openxmlformats.org/officeDocument/2006/math" xmlns:v="urn:schemas-microsoft-com:vml" xmlns:wp14="http://schemas.microsoft.com/office/word/2010/wordprocessingDrawing" xmlns:wp="http://schemas.openxmlformats.org/drawingml/2006/wordprocessingDrawing" xmlns:w10="urn:schemas-microsoft-com:office:word" xmlns:w="http://schemas.openxmlformats.org/wordprocessingml/2006/main" xmlns:w14="http://schemas.microsoft.com/office/word/2010/wordml" xmlns:w15="http://schemas.microsoft.com/office/word/2012/wordml" xmlns:w16se="http://schemas.microsoft.com/office/word/2015/wordml/symex" xmlns:wpg="http://schemas.microsoft.com/office/word/2010/wordprocessingGroup" xmlns:wpi="http://schemas.microsoft.com/office/word/2010/wordprocessingInk" xmlns:wne="http://schemas.microsoft.com/office/word/2006/wordml" xmlns:wps="http://schemas.microsoft.com/office/word/2010/wordprocessingShape" mc:Ignorable="w14 w15 w16se wp14">
+<w:hdr xmlns:wpc="http://schemas.microsoft.com/office/word/2010/wordprocessingCanvas" xmlns:cx="http://schemas.microsoft.com/office/drawing/2014/chartex" xmlns:cx1="http://schemas.microsoft.com/office/drawing/2015/9/8/chartex" xmlns:cx2="http://schemas.microsoft.com/office/drawing/2015/10/21/chartex" xmlns:cx3="http://schemas.microsoft.com/office/drawing/2016/5/9/chartex" xmlns:cx4="http://schemas.microsoft.com/office/drawing/2016/5/10/chartex" xmlns:cx5="http://schemas.microsoft.com/office/drawing/2016/5/11/chartex" xmlns:cx6="http://schemas.microsoft.com/office/drawing/2016/5/12/chartex" xmlns:cx7="http://schemas.microsoft.com/office/drawing/2016/5/13/chartex" xmlns:cx8="http://schemas.microsoft.com/office/drawing/2016/5/14/chartex" xmlns:mc="http://schemas.openxmlformats.org/markup-compatibility/2006" xmlns:aink="http://schemas.microsoft.com/office/drawing/2016/ink" xmlns:am3d="http://schemas.microsoft.com/office/drawing/2017/model3d" xmlns:o="urn:schemas-microsoft-com:office:office" xmlns:r="http://schemas.openxmlformats.org/officeDocument/2006/relationships" xmlns:m="http://schemas.openxmlformats.org/officeDocument/2006/math" xmlns:v="urn:schemas-microsoft-com:vml" xmlns:wp14="http://schemas.microsoft.com/office/word/2010/wordprocessingDrawing" xmlns:wp="http://schemas.openxmlformats.org/drawingml/2006/wordprocessingDrawing" xmlns:w10="urn:schemas-microsoft-com:office:word" xmlns:w="http://schemas.openxmlformats.org/wordprocessingml/2006/main" xmlns:w14="http://schemas.microsoft.com/office/word/2010/wordml" xmlns:w15="http://schemas.microsoft.com/office/word/2012/wordml" xmlns:w16cex="http://schemas.microsoft.com/office/word/2018/wordml/cex" xmlns:w16cid="http://schemas.microsoft.com/office/word/2016/wordml/cid" xmlns:w16="http://schemas.microsoft.com/office/word/2018/wordml" xmlns:w16se="http://schemas.microsoft.com/office/word/2015/wordml/symex" xmlns:wpg="http://schemas.microsoft.com/office/word/2010/wordprocessingGroup" xmlns:wpi="http://schemas.microsoft.com/office/word/2010/wordprocessingInk" xmlns:wne="http://schemas.microsoft.com/office/word/2006/wordml" xmlns:wps="http://schemas.microsoft.com/office/word/2010/wordprocessingShape" mc:Ignorable="w14 w15 w16se w16cid w16 w16cex wp14">
   <w:p>
     <w:r>
       <w:t>Personnes présentes : Benoît</w:t>
@@ -610,7 +678,7 @@
 </file>
 
 <file path=word/numbering.xml><?xml version="1.0" encoding="utf-8"?>
-<w:numbering xmlns:wpc="http://schemas.microsoft.com/office/word/2010/wordprocessingCanvas" xmlns:cx="http://schemas.microsoft.com/office/drawing/2014/chartex" xmlns:cx1="http://schemas.microsoft.com/office/drawing/2015/9/8/chartex" xmlns:mc="http://schemas.openxmlformats.org/markup-compatibility/2006" xmlns:o="urn:schemas-microsoft-com:office:office" xmlns:r="http://schemas.openxmlformats.org/officeDocument/2006/relationships" xmlns:m="http://schemas.openxmlformats.org/officeDocument/2006/math" xmlns:v="urn:schemas-microsoft-com:vml" xmlns:wp14="http://schemas.microsoft.com/office/word/2010/wordprocessingDrawing" xmlns:wp="http://schemas.openxmlformats.org/drawingml/2006/wordprocessingDrawing" xmlns:w10="urn:schemas-microsoft-com:office:word" xmlns:w="http://schemas.openxmlformats.org/wordprocessingml/2006/main" xmlns:w14="http://schemas.microsoft.com/office/word/2010/wordml" xmlns:w15="http://schemas.microsoft.com/office/word/2012/wordml" xmlns:w16se="http://schemas.microsoft.com/office/word/2015/wordml/symex" xmlns:wpg="http://schemas.microsoft.com/office/word/2010/wordprocessingGroup" xmlns:wpi="http://schemas.microsoft.com/office/word/2010/wordprocessingInk" xmlns:wne="http://schemas.microsoft.com/office/word/2006/wordml" xmlns:wps="http://schemas.microsoft.com/office/word/2010/wordprocessingShape" mc:Ignorable="w14 w15 w16se wp14">
+<w:numbering xmlns:wpc="http://schemas.microsoft.com/office/word/2010/wordprocessingCanvas" xmlns:cx="http://schemas.microsoft.com/office/drawing/2014/chartex" xmlns:cx1="http://schemas.microsoft.com/office/drawing/2015/9/8/chartex" xmlns:cx2="http://schemas.microsoft.com/office/drawing/2015/10/21/chartex" xmlns:cx3="http://schemas.microsoft.com/office/drawing/2016/5/9/chartex" xmlns:cx4="http://schemas.microsoft.com/office/drawing/2016/5/10/chartex" xmlns:cx5="http://schemas.microsoft.com/office/drawing/2016/5/11/chartex" xmlns:cx6="http://schemas.microsoft.com/office/drawing/2016/5/12/chartex" xmlns:cx7="http://schemas.microsoft.com/office/drawing/2016/5/13/chartex" xmlns:cx8="http://schemas.microsoft.com/office/drawing/2016/5/14/chartex" xmlns:mc="http://schemas.openxmlformats.org/markup-compatibility/2006" xmlns:aink="http://schemas.microsoft.com/office/drawing/2016/ink" xmlns:am3d="http://schemas.microsoft.com/office/drawing/2017/model3d" xmlns:o="urn:schemas-microsoft-com:office:office" xmlns:r="http://schemas.openxmlformats.org/officeDocument/2006/relationships" xmlns:m="http://schemas.openxmlformats.org/officeDocument/2006/math" xmlns:v="urn:schemas-microsoft-com:vml" xmlns:wp14="http://schemas.microsoft.com/office/word/2010/wordprocessingDrawing" xmlns:wp="http://schemas.openxmlformats.org/drawingml/2006/wordprocessingDrawing" xmlns:w10="urn:schemas-microsoft-com:office:word" xmlns:w="http://schemas.openxmlformats.org/wordprocessingml/2006/main" xmlns:w14="http://schemas.microsoft.com/office/word/2010/wordml" xmlns:w15="http://schemas.microsoft.com/office/word/2012/wordml" xmlns:w16cex="http://schemas.microsoft.com/office/word/2018/wordml/cex" xmlns:w16cid="http://schemas.microsoft.com/office/word/2016/wordml/cid" xmlns:w16="http://schemas.microsoft.com/office/word/2018/wordml" xmlns:w16se="http://schemas.microsoft.com/office/word/2015/wordml/symex" xmlns:wpg="http://schemas.microsoft.com/office/word/2010/wordprocessingGroup" xmlns:wpi="http://schemas.microsoft.com/office/word/2010/wordprocessingInk" xmlns:wne="http://schemas.microsoft.com/office/word/2006/wordml" xmlns:wps="http://schemas.microsoft.com/office/word/2010/wordprocessingShape" mc:Ignorable="w14 w15 w16se w16cid w16 w16cex wp14">
   <w:abstractNum w:abstractNumId="0" w15:restartNumberingAfterBreak="0">
     <w:nsid w:val="0F5C76BD"/>
     <w:multiLevelType w:val="hybridMultilevel"/>
@@ -1076,7 +1144,7 @@
 </file>
 
 <file path=word/styles.xml><?xml version="1.0" encoding="utf-8"?>
-<w:styles xmlns:mc="http://schemas.openxmlformats.org/markup-compatibility/2006" xmlns:r="http://schemas.openxmlformats.org/officeDocument/2006/relationships" xmlns:w="http://schemas.openxmlformats.org/wordprocessingml/2006/main" xmlns:w14="http://schemas.microsoft.com/office/word/2010/wordml" xmlns:w15="http://schemas.microsoft.com/office/word/2012/wordml" xmlns:w16se="http://schemas.microsoft.com/office/word/2015/wordml/symex" mc:Ignorable="w14 w15 w16se">
+<w:styles xmlns:mc="http://schemas.openxmlformats.org/markup-compatibility/2006" xmlns:r="http://schemas.openxmlformats.org/officeDocument/2006/relationships" xmlns:w="http://schemas.openxmlformats.org/wordprocessingml/2006/main" xmlns:w14="http://schemas.microsoft.com/office/word/2010/wordml" xmlns:w15="http://schemas.microsoft.com/office/word/2012/wordml" xmlns:w16cex="http://schemas.microsoft.com/office/word/2018/wordml/cex" xmlns:w16cid="http://schemas.microsoft.com/office/word/2016/wordml/cid" xmlns:w16="http://schemas.microsoft.com/office/word/2018/wordml" xmlns:w16se="http://schemas.microsoft.com/office/word/2015/wordml/symex" mc:Ignorable="w14 w15 w16se w16cid w16 w16cex">
   <w:docDefaults>
     <w:rPrDefault>
       <w:rPr>
@@ -1092,7 +1160,7 @@
       </w:pPr>
     </w:pPrDefault>
   </w:docDefaults>
-  <w:latentStyles w:defLockedState="0" w:defUIPriority="99" w:defSemiHidden="0" w:defUnhideWhenUsed="0" w:defQFormat="0" w:count="371">
+  <w:latentStyles w:defLockedState="0" w:defUIPriority="99" w:defSemiHidden="0" w:defUnhideWhenUsed="0" w:defQFormat="0" w:count="376">
     <w:lsdException w:name="Normal" w:uiPriority="0" w:qFormat="1"/>
     <w:lsdException w:name="heading 1" w:uiPriority="9" w:qFormat="1"/>
     <w:lsdException w:name="heading 2" w:semiHidden="1" w:uiPriority="9" w:unhideWhenUsed="1" w:qFormat="1"/>
@@ -1464,6 +1532,11 @@
     <w:lsdException w:name="List Table 5 Dark Accent 6" w:uiPriority="50"/>
     <w:lsdException w:name="List Table 6 Colorful Accent 6" w:uiPriority="51"/>
     <w:lsdException w:name="List Table 7 Colorful Accent 6" w:uiPriority="52"/>
+    <w:lsdException w:name="Mention" w:semiHidden="1" w:unhideWhenUsed="1"/>
+    <w:lsdException w:name="Smart Hyperlink" w:semiHidden="1" w:unhideWhenUsed="1"/>
+    <w:lsdException w:name="Hashtag" w:semiHidden="1" w:unhideWhenUsed="1"/>
+    <w:lsdException w:name="Unresolved Mention" w:semiHidden="1" w:unhideWhenUsed="1"/>
+    <w:lsdException w:name="Smart Link" w:semiHidden="1" w:unhideWhenUsed="1"/>
   </w:latentStyles>
   <w:style w:type="paragraph" w:default="1" w:styleId="Normal">
     <w:name w:val="Normal"/>
@@ -1707,6 +1780,18 @@
     <w:semiHidden/>
     <w:unhideWhenUsed/>
     <w:rsid w:val="00BF7D43"/>
+    <w:rPr>
+      <w:color w:val="605E5C"/>
+      <w:shd w:val="clear" w:color="auto" w:fill="E1DFDD"/>
+    </w:rPr>
+  </w:style>
+  <w:style w:type="character" w:styleId="Mentionnonrsolue">
+    <w:name w:val="Unresolved Mention"/>
+    <w:basedOn w:val="Policepardfaut"/>
+    <w:uiPriority w:val="99"/>
+    <w:semiHidden/>
+    <w:unhideWhenUsed/>
+    <w:rsid w:val="0009157A"/>
     <w:rPr>
       <w:color w:val="605E5C"/>
       <w:shd w:val="clear" w:color="auto" w:fill="E1DFDD"/>

</xml_diff>